<commit_message>
updated design to reflect code
</commit_message>
<xml_diff>
--- a/project2/design.docx
+++ b/project2/design.docx
@@ -252,17 +252,6 @@
       </w:r>
       <w:proofErr w:type="spellStart"/>
       <w:r>
-        <w:t>cust_</w:t>
-      </w:r>
-      <w:r>
-        <w:t>count</w:t>
-      </w:r>
-      <w:proofErr w:type="spellEnd"/>
-      <w:r>
-        <w:t xml:space="preserve">, </w:t>
-      </w:r>
-      <w:proofErr w:type="spellStart"/>
-      <w:r>
         <w:t>ticket_count</w:t>
       </w:r>
       <w:proofErr w:type="spellEnd"/>
@@ -275,6 +264,33 @@
         <w:spacing w:after="0" w:line="240" w:lineRule="auto"/>
         <w:contextualSpacing/>
       </w:pPr>
+      <w:proofErr w:type="spellStart"/>
+      <w:r>
+        <w:t>Int</w:t>
+      </w:r>
+      <w:proofErr w:type="spellEnd"/>
+      <w:r>
+        <w:t xml:space="preserve"> </w:t>
+      </w:r>
+      <w:proofErr w:type="spellStart"/>
+      <w:proofErr w:type="gramStart"/>
+      <w:r>
+        <w:t>ticketnr</w:t>
+      </w:r>
+      <w:proofErr w:type="spellEnd"/>
+      <w:r>
+        <w:t>[</w:t>
+      </w:r>
+      <w:proofErr w:type="gramEnd"/>
+      <w:r>
+        <w:t>MAX_CUSTOMERS];</w:t>
+      </w:r>
+    </w:p>
+    <w:p>
+      <w:pPr>
+        <w:spacing w:after="0" w:line="240" w:lineRule="auto"/>
+        <w:contextualSpacing/>
+      </w:pPr>
     </w:p>
     <w:p>
       <w:pPr>
@@ -315,7 +331,143 @@
       </w:r>
       <w:proofErr w:type="spellEnd"/>
       <w:r>
-        <w:t xml:space="preserve">, </w:t>
+        <w:t>;</w:t>
+      </w:r>
+    </w:p>
+    <w:p>
+      <w:pPr>
+        <w:spacing w:after="0" w:line="240" w:lineRule="auto"/>
+        <w:contextualSpacing/>
+      </w:pPr>
+    </w:p>
+    <w:p>
+      <w:pPr>
+        <w:spacing w:after="0" w:line="240" w:lineRule="auto"/>
+        <w:contextualSpacing/>
+      </w:pPr>
+      <w:r>
+        <w:tab/>
+      </w:r>
+      <w:proofErr w:type="gramStart"/>
+      <w:r>
+        <w:t>Wait(</w:t>
+      </w:r>
+      <w:proofErr w:type="spellStart"/>
+      <w:proofErr w:type="gramEnd"/>
+      <w:r>
+        <w:t>desk_line</w:t>
+      </w:r>
+      <w:proofErr w:type="spellEnd"/>
+      <w:r>
+        <w:t>);</w:t>
+      </w:r>
+    </w:p>
+    <w:p>
+      <w:pPr>
+        <w:spacing w:after="0" w:line="240" w:lineRule="auto"/>
+        <w:contextualSpacing/>
+      </w:pPr>
+      <w:r>
+        <w:tab/>
+      </w:r>
+      <w:proofErr w:type="spellStart"/>
+      <w:r>
+        <w:t>Enter</w:t>
+      </w:r>
+      <w:r>
+        <w:t>_</w:t>
+      </w:r>
+      <w:proofErr w:type="gramStart"/>
+      <w:r>
+        <w:t>DMV</w:t>
+      </w:r>
+      <w:proofErr w:type="spellEnd"/>
+      <w:r>
+        <w:t>(</w:t>
+      </w:r>
+      <w:proofErr w:type="gramEnd"/>
+      <w:r>
+        <w:t>)</w:t>
+      </w:r>
+      <w:r>
+        <w:t>;</w:t>
+      </w:r>
+      <w:r>
+        <w:tab/>
+      </w:r>
+      <w:r>
+        <w:tab/>
+      </w:r>
+    </w:p>
+    <w:p>
+      <w:pPr>
+        <w:spacing w:after="0" w:line="240" w:lineRule="auto"/>
+        <w:contextualSpacing/>
+      </w:pPr>
+      <w:r>
+        <w:tab/>
+      </w:r>
+      <w:proofErr w:type="gramStart"/>
+      <w:r>
+        <w:t>Wait(</w:t>
+      </w:r>
+      <w:proofErr w:type="gramEnd"/>
+      <w:r>
+        <w:t>desk);</w:t>
+      </w:r>
+    </w:p>
+    <w:p>
+      <w:pPr>
+        <w:spacing w:after="0" w:line="240" w:lineRule="auto"/>
+        <w:ind w:left="720"/>
+        <w:contextualSpacing/>
+      </w:pPr>
+      <w:proofErr w:type="gramStart"/>
+      <w:r>
+        <w:t>Signal(</w:t>
+      </w:r>
+      <w:proofErr w:type="spellStart"/>
+      <w:proofErr w:type="gramEnd"/>
+      <w:r>
+        <w:t>desk_line</w:t>
+      </w:r>
+      <w:proofErr w:type="spellEnd"/>
+      <w:r>
+        <w:t>);</w:t>
+      </w:r>
+    </w:p>
+    <w:p>
+      <w:pPr>
+        <w:spacing w:after="0" w:line="240" w:lineRule="auto"/>
+        <w:contextualSpacing/>
+      </w:pPr>
+      <w:r>
+        <w:tab/>
+      </w:r>
+      <w:proofErr w:type="gramStart"/>
+      <w:r>
+        <w:t>Wait(</w:t>
+      </w:r>
+      <w:proofErr w:type="gramEnd"/>
+      <w:r>
+        <w:t>mutex2);</w:t>
+      </w:r>
+    </w:p>
+    <w:p>
+      <w:pPr>
+        <w:spacing w:after="0" w:line="240" w:lineRule="auto"/>
+        <w:contextualSpacing/>
+      </w:pPr>
+      <w:r>
+        <w:tab/>
+      </w:r>
+      <w:proofErr w:type="gramStart"/>
+      <w:r>
+        <w:t>Enqueue1(</w:t>
+      </w:r>
+      <w:proofErr w:type="gramEnd"/>
+      <w:r>
+        <w:t>*</w:t>
       </w:r>
       <w:proofErr w:type="spellStart"/>
       <w:r>
@@ -323,14 +475,50 @@
       </w:r>
       <w:proofErr w:type="spellEnd"/>
       <w:r>
-        <w:t>;</w:t>
-      </w:r>
-    </w:p>
-    <w:p>
-      <w:pPr>
-        <w:spacing w:after="0" w:line="240" w:lineRule="auto"/>
-        <w:contextualSpacing/>
-      </w:pPr>
+        <w:t>);</w:t>
+      </w:r>
+    </w:p>
+    <w:p>
+      <w:pPr>
+        <w:spacing w:after="0" w:line="240" w:lineRule="auto"/>
+        <w:contextualSpacing/>
+      </w:pPr>
+      <w:r>
+        <w:tab/>
+      </w:r>
+      <w:proofErr w:type="gramStart"/>
+      <w:r>
+        <w:t>Signal(</w:t>
+      </w:r>
+      <w:proofErr w:type="spellStart"/>
+      <w:proofErr w:type="gramEnd"/>
+      <w:r>
+        <w:t>desk</w:t>
+      </w:r>
+      <w:r>
+        <w:t>_ready</w:t>
+      </w:r>
+      <w:proofErr w:type="spellEnd"/>
+      <w:r>
+        <w:t>);</w:t>
+      </w:r>
+    </w:p>
+    <w:p>
+      <w:pPr>
+        <w:spacing w:after="0" w:line="240" w:lineRule="auto"/>
+        <w:contextualSpacing/>
+      </w:pPr>
+      <w:r>
+        <w:tab/>
+      </w:r>
+      <w:proofErr w:type="gramStart"/>
+      <w:r>
+        <w:t>Signal(</w:t>
+      </w:r>
+      <w:proofErr w:type="gramEnd"/>
+      <w:r>
+        <w:t>mutex2);</w:t>
+      </w:r>
     </w:p>
     <w:p>
       <w:pPr>
@@ -347,49 +535,21 @@
       <w:proofErr w:type="spellStart"/>
       <w:proofErr w:type="gramEnd"/>
       <w:r>
-        <w:t>desk_line</w:t>
+        <w:t>desk_finished</w:t>
       </w:r>
       <w:proofErr w:type="spellEnd"/>
       <w:r>
         <w:t>);</w:t>
       </w:r>
-    </w:p>
-    <w:p>
-      <w:pPr>
-        <w:spacing w:after="0" w:line="240" w:lineRule="auto"/>
-        <w:contextualSpacing/>
-      </w:pPr>
-      <w:r>
-        <w:tab/>
-      </w:r>
-      <w:proofErr w:type="spellStart"/>
-      <w:r>
-        <w:t>Enter</w:t>
-      </w:r>
-      <w:r>
-        <w:t>_</w:t>
-      </w:r>
-      <w:proofErr w:type="gramStart"/>
-      <w:r>
-        <w:t>DMV</w:t>
-      </w:r>
-      <w:proofErr w:type="spellEnd"/>
-      <w:r>
-        <w:t>(</w:t>
-      </w:r>
-      <w:proofErr w:type="gramEnd"/>
-      <w:r>
-        <w:t>)</w:t>
-      </w:r>
-      <w:r>
-        <w:t>;</w:t>
-      </w:r>
-      <w:r>
-        <w:tab/>
-      </w:r>
-      <w:r>
-        <w:tab/>
-      </w:r>
+      <w:r>
+        <w:tab/>
+      </w:r>
+    </w:p>
+    <w:p>
+      <w:pPr>
+        <w:spacing w:after="0" w:line="240" w:lineRule="auto"/>
+        <w:contextualSpacing/>
+      </w:pPr>
     </w:p>
     <w:p>
       <w:pPr>
@@ -405,15 +565,39 @@
       </w:r>
       <w:proofErr w:type="gramEnd"/>
       <w:r>
-        <w:t>desk);</w:t>
-      </w:r>
-    </w:p>
-    <w:p>
-      <w:pPr>
-        <w:spacing w:after="0" w:line="240" w:lineRule="auto"/>
-        <w:ind w:left="720"/>
-        <w:contextualSpacing/>
-      </w:pPr>
+        <w:t>mutex6);</w:t>
+      </w:r>
+    </w:p>
+    <w:p>
+      <w:pPr>
+        <w:spacing w:after="0" w:line="240" w:lineRule="auto"/>
+        <w:contextualSpacing/>
+      </w:pPr>
+      <w:r>
+        <w:tab/>
+      </w:r>
+      <w:proofErr w:type="gramStart"/>
+      <w:r>
+        <w:t>Enqueue4(</w:t>
+      </w:r>
+      <w:proofErr w:type="spellStart"/>
+      <w:proofErr w:type="gramEnd"/>
+      <w:r>
+        <w:t>ticketnr</w:t>
+      </w:r>
+      <w:proofErr w:type="spellEnd"/>
+      <w:r>
+        <w:t>);</w:t>
+      </w:r>
+    </w:p>
+    <w:p>
+      <w:pPr>
+        <w:spacing w:after="0" w:line="240" w:lineRule="auto"/>
+        <w:contextualSpacing/>
+      </w:pPr>
+      <w:r>
+        <w:tab/>
+      </w:r>
       <w:proofErr w:type="gramStart"/>
       <w:r>
         <w:t>Signal(</w:t>
@@ -421,46 +605,7 @@
       <w:proofErr w:type="spellStart"/>
       <w:proofErr w:type="gramEnd"/>
       <w:r>
-        <w:t>desk_line</w:t>
-      </w:r>
-      <w:proofErr w:type="spellEnd"/>
-      <w:r>
-        <w:t>);</w:t>
-      </w:r>
-    </w:p>
-    <w:p>
-      <w:pPr>
-        <w:spacing w:after="0" w:line="240" w:lineRule="auto"/>
-        <w:contextualSpacing/>
-      </w:pPr>
-      <w:r>
-        <w:tab/>
-      </w:r>
-      <w:proofErr w:type="gramStart"/>
-      <w:r>
-        <w:t>Wait(</w:t>
-      </w:r>
-      <w:proofErr w:type="gramEnd"/>
-      <w:r>
-        <w:t>mutex2);</w:t>
-      </w:r>
-    </w:p>
-    <w:p>
-      <w:pPr>
-        <w:spacing w:after="0" w:line="240" w:lineRule="auto"/>
-        <w:contextualSpacing/>
-      </w:pPr>
-      <w:r>
-        <w:tab/>
-      </w:r>
-      <w:proofErr w:type="gramStart"/>
-      <w:r>
-        <w:t>Enqueue1(</w:t>
-      </w:r>
-      <w:proofErr w:type="spellStart"/>
-      <w:proofErr w:type="gramEnd"/>
-      <w:r>
-        <w:t>custnr</w:t>
+        <w:t>waiting_room</w:t>
       </w:r>
       <w:proofErr w:type="spellEnd"/>
       <w:r>
@@ -481,6 +626,429 @@
       <w:r>
         <w:t>Signal(</w:t>
       </w:r>
+      <w:proofErr w:type="gramEnd"/>
+      <w:r>
+        <w:t>mutex6);</w:t>
+      </w:r>
+    </w:p>
+    <w:p>
+      <w:pPr>
+        <w:spacing w:after="0" w:line="240" w:lineRule="auto"/>
+        <w:contextualSpacing/>
+      </w:pPr>
+      <w:r>
+        <w:tab/>
+      </w:r>
+      <w:proofErr w:type="gramStart"/>
+      <w:r>
+        <w:t>Wait(</w:t>
+      </w:r>
+      <w:proofErr w:type="gramEnd"/>
+      <w:r>
+        <w:t>announcer</w:t>
+      </w:r>
+      <w:r>
+        <w:t>[</w:t>
+      </w:r>
+      <w:proofErr w:type="spellStart"/>
+      <w:r>
+        <w:t>ticke</w:t>
+      </w:r>
+      <w:r>
+        <w:t>tnr</w:t>
+      </w:r>
+      <w:proofErr w:type="spellEnd"/>
+      <w:r>
+        <w:t>]</w:t>
+      </w:r>
+      <w:r>
+        <w:t>);</w:t>
+      </w:r>
+    </w:p>
+    <w:p>
+      <w:pPr>
+        <w:spacing w:after="0" w:line="240" w:lineRule="auto"/>
+        <w:contextualSpacing/>
+      </w:pPr>
+      <w:r>
+        <w:tab/>
+      </w:r>
+      <w:proofErr w:type="spellStart"/>
+      <w:r>
+        <w:t>Enter_agent_</w:t>
+      </w:r>
+      <w:proofErr w:type="gramStart"/>
+      <w:r>
+        <w:t>line</w:t>
+      </w:r>
+      <w:proofErr w:type="spellEnd"/>
+      <w:r>
+        <w:t>(</w:t>
+      </w:r>
+      <w:proofErr w:type="gramEnd"/>
+      <w:r>
+        <w:t>);</w:t>
+      </w:r>
+    </w:p>
+    <w:p>
+      <w:pPr>
+        <w:spacing w:after="0" w:line="240" w:lineRule="auto"/>
+        <w:contextualSpacing/>
+      </w:pPr>
+    </w:p>
+    <w:p>
+      <w:pPr>
+        <w:spacing w:after="0" w:line="240" w:lineRule="auto"/>
+        <w:contextualSpacing/>
+      </w:pPr>
+      <w:r>
+        <w:tab/>
+      </w:r>
+    </w:p>
+    <w:p>
+      <w:pPr>
+        <w:spacing w:after="0" w:line="240" w:lineRule="auto"/>
+        <w:contextualSpacing/>
+      </w:pPr>
+      <w:r>
+        <w:tab/>
+      </w:r>
+      <w:proofErr w:type="gramStart"/>
+      <w:r>
+        <w:t>Wait(</w:t>
+      </w:r>
+      <w:proofErr w:type="gramEnd"/>
+      <w:r>
+        <w:t>agent);</w:t>
+      </w:r>
+    </w:p>
+    <w:p>
+      <w:pPr>
+        <w:spacing w:after="0" w:line="240" w:lineRule="auto"/>
+        <w:contextualSpacing/>
+      </w:pPr>
+      <w:r>
+        <w:tab/>
+      </w:r>
+      <w:proofErr w:type="gramStart"/>
+      <w:r>
+        <w:t>Signal(</w:t>
+      </w:r>
+      <w:proofErr w:type="spellStart"/>
+      <w:proofErr w:type="gramEnd"/>
+      <w:r>
+        <w:t>agent_line</w:t>
+      </w:r>
+      <w:proofErr w:type="spellEnd"/>
+      <w:r>
+        <w:t>);</w:t>
+      </w:r>
+    </w:p>
+    <w:p>
+      <w:pPr>
+        <w:spacing w:after="0" w:line="240" w:lineRule="auto"/>
+        <w:contextualSpacing/>
+      </w:pPr>
+      <w:r>
+        <w:tab/>
+      </w:r>
+      <w:proofErr w:type="gramStart"/>
+      <w:r>
+        <w:t>Wait(</w:t>
+      </w:r>
+      <w:proofErr w:type="gramEnd"/>
+      <w:r>
+        <w:t>mutex5);</w:t>
+      </w:r>
+    </w:p>
+    <w:p>
+      <w:pPr>
+        <w:spacing w:after="0" w:line="240" w:lineRule="auto"/>
+        <w:ind w:firstLine="720"/>
+        <w:contextualSpacing/>
+      </w:pPr>
+      <w:proofErr w:type="gramStart"/>
+      <w:r>
+        <w:t>Dequeue3(</w:t>
+      </w:r>
+      <w:proofErr w:type="spellStart"/>
+      <w:proofErr w:type="gramEnd"/>
+      <w:r>
+        <w:t>agent_id</w:t>
+      </w:r>
+      <w:proofErr w:type="spellEnd"/>
+      <w:r>
+        <w:t>);</w:t>
+      </w:r>
+    </w:p>
+    <w:p>
+      <w:pPr>
+        <w:spacing w:after="0" w:line="240" w:lineRule="auto"/>
+        <w:ind w:firstLine="720"/>
+        <w:contextualSpacing/>
+      </w:pPr>
+      <w:proofErr w:type="gramStart"/>
+      <w:r>
+        <w:t>Signal(</w:t>
+      </w:r>
+      <w:proofErr w:type="gramEnd"/>
+      <w:r>
+        <w:t>mutex5);</w:t>
+      </w:r>
+    </w:p>
+    <w:p>
+      <w:pPr>
+        <w:spacing w:after="0" w:line="240" w:lineRule="auto"/>
+        <w:contextualSpacing/>
+      </w:pPr>
+      <w:r>
+        <w:tab/>
+      </w:r>
+      <w:proofErr w:type="gramStart"/>
+      <w:r>
+        <w:t>Wait(</w:t>
+      </w:r>
+      <w:proofErr w:type="gramEnd"/>
+      <w:r>
+        <w:t>mutex4);</w:t>
+      </w:r>
+    </w:p>
+    <w:p>
+      <w:pPr>
+        <w:spacing w:after="0" w:line="240" w:lineRule="auto"/>
+        <w:contextualSpacing/>
+      </w:pPr>
+      <w:r>
+        <w:tab/>
+      </w:r>
+      <w:proofErr w:type="gramStart"/>
+      <w:r>
+        <w:t>Enqueue2(</w:t>
+      </w:r>
+      <w:proofErr w:type="spellStart"/>
+      <w:proofErr w:type="gramEnd"/>
+      <w:r>
+        <w:t>custnr</w:t>
+      </w:r>
+      <w:proofErr w:type="spellEnd"/>
+      <w:r>
+        <w:t>);</w:t>
+      </w:r>
+    </w:p>
+    <w:p>
+      <w:pPr>
+        <w:spacing w:after="0" w:line="240" w:lineRule="auto"/>
+        <w:contextualSpacing/>
+      </w:pPr>
+      <w:r>
+        <w:tab/>
+      </w:r>
+      <w:proofErr w:type="gramStart"/>
+      <w:r>
+        <w:t>Signal(</w:t>
+      </w:r>
+      <w:proofErr w:type="spellStart"/>
+      <w:proofErr w:type="gramEnd"/>
+      <w:r>
+        <w:t>agent_cust_ready</w:t>
+      </w:r>
+      <w:proofErr w:type="spellEnd"/>
+      <w:r>
+        <w:t>[</w:t>
+      </w:r>
+      <w:proofErr w:type="spellStart"/>
+      <w:r>
+        <w:t>agent_id</w:t>
+      </w:r>
+      <w:proofErr w:type="spellEnd"/>
+      <w:r>
+        <w:t>]</w:t>
+      </w:r>
+      <w:r>
+        <w:t>);</w:t>
+      </w:r>
+    </w:p>
+    <w:p>
+      <w:pPr>
+        <w:spacing w:after="0" w:line="240" w:lineRule="auto"/>
+        <w:contextualSpacing/>
+      </w:pPr>
+      <w:r>
+        <w:tab/>
+      </w:r>
+      <w:proofErr w:type="gramStart"/>
+      <w:r>
+        <w:t>Signal(</w:t>
+      </w:r>
+      <w:proofErr w:type="gramEnd"/>
+      <w:r>
+        <w:t>mutex4);</w:t>
+      </w:r>
+    </w:p>
+    <w:p>
+      <w:pPr>
+        <w:spacing w:after="0" w:line="240" w:lineRule="auto"/>
+        <w:contextualSpacing/>
+      </w:pPr>
+      <w:r>
+        <w:tab/>
+      </w:r>
+      <w:proofErr w:type="gramStart"/>
+      <w:r>
+        <w:t>Signal(</w:t>
+      </w:r>
+      <w:proofErr w:type="gramEnd"/>
+      <w:r>
+        <w:t>exam[</w:t>
+      </w:r>
+      <w:proofErr w:type="spellStart"/>
+      <w:r>
+        <w:t>custnr</w:t>
+      </w:r>
+      <w:proofErr w:type="spellEnd"/>
+      <w:r>
+        <w:t>]);</w:t>
+      </w:r>
+    </w:p>
+    <w:p>
+      <w:pPr>
+        <w:spacing w:after="0" w:line="240" w:lineRule="auto"/>
+        <w:contextualSpacing/>
+      </w:pPr>
+      <w:r>
+        <w:tab/>
+      </w:r>
+      <w:proofErr w:type="gramStart"/>
+      <w:r>
+        <w:t>Wait(</w:t>
+      </w:r>
+      <w:proofErr w:type="gramEnd"/>
+      <w:r>
+        <w:t>finished[</w:t>
+      </w:r>
+      <w:proofErr w:type="spellStart"/>
+      <w:r>
+        <w:t>custnr</w:t>
+      </w:r>
+      <w:proofErr w:type="spellEnd"/>
+      <w:r>
+        <w:t>]);</w:t>
+      </w:r>
+    </w:p>
+    <w:p>
+      <w:pPr>
+        <w:spacing w:after="0" w:line="240" w:lineRule="auto"/>
+        <w:contextualSpacing/>
+      </w:pPr>
+      <w:r>
+        <w:tab/>
+      </w:r>
+      <w:proofErr w:type="gramStart"/>
+      <w:r>
+        <w:t>Exit(</w:t>
+      </w:r>
+      <w:proofErr w:type="gramEnd"/>
+      <w:r>
+        <w:t>);</w:t>
+      </w:r>
+    </w:p>
+    <w:p>
+      <w:pPr>
+        <w:spacing w:after="0" w:line="240" w:lineRule="auto"/>
+        <w:contextualSpacing/>
+      </w:pPr>
+      <w:r>
+        <w:t>}</w:t>
+      </w:r>
+    </w:p>
+    <w:p>
+      <w:pPr>
+        <w:spacing w:after="0" w:line="240" w:lineRule="auto"/>
+        <w:contextualSpacing/>
+      </w:pPr>
+    </w:p>
+    <w:p>
+      <w:pPr>
+        <w:spacing w:after="0" w:line="240" w:lineRule="auto"/>
+        <w:contextualSpacing/>
+      </w:pPr>
+      <w:r>
+        <w:t xml:space="preserve">Void </w:t>
+      </w:r>
+      <w:proofErr w:type="spellStart"/>
+      <w:r>
+        <w:t>information_</w:t>
+      </w:r>
+      <w:proofErr w:type="gramStart"/>
+      <w:r>
+        <w:t>desk</w:t>
+      </w:r>
+      <w:proofErr w:type="spellEnd"/>
+      <w:r>
+        <w:t>(</w:t>
+      </w:r>
+      <w:proofErr w:type="gramEnd"/>
+      <w:r>
+        <w:t>) {</w:t>
+      </w:r>
+    </w:p>
+    <w:p>
+      <w:pPr>
+        <w:spacing w:after="0" w:line="240" w:lineRule="auto"/>
+        <w:contextualSpacing/>
+      </w:pPr>
+      <w:r>
+        <w:tab/>
+      </w:r>
+      <w:proofErr w:type="spellStart"/>
+      <w:r>
+        <w:t>Int</w:t>
+      </w:r>
+      <w:proofErr w:type="spellEnd"/>
+      <w:r>
+        <w:t xml:space="preserve"> </w:t>
+      </w:r>
+      <w:proofErr w:type="spellStart"/>
+      <w:r>
+        <w:t>desk_cust</w:t>
+      </w:r>
+      <w:proofErr w:type="spellEnd"/>
+      <w:r>
+        <w:t>;</w:t>
+      </w:r>
+    </w:p>
+    <w:p>
+      <w:pPr>
+        <w:spacing w:after="0" w:line="240" w:lineRule="auto"/>
+        <w:contextualSpacing/>
+      </w:pPr>
+      <w:r>
+        <w:tab/>
+      </w:r>
+      <w:proofErr w:type="gramStart"/>
+      <w:r>
+        <w:t>While(</w:t>
+      </w:r>
+      <w:proofErr w:type="gramEnd"/>
+      <w:r>
+        <w:t>true) {</w:t>
+      </w:r>
+    </w:p>
+    <w:p>
+      <w:pPr>
+        <w:spacing w:after="0" w:line="240" w:lineRule="auto"/>
+        <w:contextualSpacing/>
+      </w:pPr>
+      <w:r>
+        <w:tab/>
+      </w:r>
+      <w:r>
+        <w:tab/>
+      </w:r>
+      <w:proofErr w:type="gramStart"/>
+      <w:r>
+        <w:t>Wait(</w:t>
+      </w:r>
       <w:proofErr w:type="spellStart"/>
       <w:proofErr w:type="gramEnd"/>
       <w:r>
@@ -499,6 +1067,60 @@
       <w:r>
         <w:tab/>
       </w:r>
+      <w:r>
+        <w:tab/>
+      </w:r>
+      <w:proofErr w:type="gramStart"/>
+      <w:r>
+        <w:t>Wait(</w:t>
+      </w:r>
+      <w:proofErr w:type="gramEnd"/>
+      <w:r>
+        <w:t>mutex2);</w:t>
+      </w:r>
+    </w:p>
+    <w:p>
+      <w:pPr>
+        <w:spacing w:after="0" w:line="240" w:lineRule="auto"/>
+        <w:contextualSpacing/>
+      </w:pPr>
+      <w:r>
+        <w:tab/>
+      </w:r>
+      <w:r>
+        <w:tab/>
+      </w:r>
+      <w:proofErr w:type="gramStart"/>
+      <w:r>
+        <w:t>D</w:t>
+      </w:r>
+      <w:r>
+        <w:t>equeue</w:t>
+      </w:r>
+      <w:r>
+        <w:t>1(</w:t>
+      </w:r>
+      <w:proofErr w:type="spellStart"/>
+      <w:proofErr w:type="gramEnd"/>
+      <w:r>
+        <w:t>desk_cust_ticket</w:t>
+      </w:r>
+      <w:proofErr w:type="spellEnd"/>
+      <w:r>
+        <w:t>);</w:t>
+      </w:r>
+    </w:p>
+    <w:p>
+      <w:pPr>
+        <w:spacing w:after="0" w:line="240" w:lineRule="auto"/>
+        <w:contextualSpacing/>
+      </w:pPr>
+      <w:r>
+        <w:tab/>
+      </w:r>
+      <w:r>
+        <w:tab/>
+      </w:r>
       <w:proofErr w:type="gramStart"/>
       <w:r>
         <w:t>Signal(</w:t>
@@ -516,12 +1138,6 @@
       <w:r>
         <w:tab/>
       </w:r>
-    </w:p>
-    <w:p>
-      <w:pPr>
-        <w:spacing w:after="0" w:line="240" w:lineRule="auto"/>
-        <w:contextualSpacing/>
-      </w:pPr>
       <w:r>
         <w:tab/>
       </w:r>
@@ -531,25 +1147,99 @@
       </w:r>
       <w:proofErr w:type="gramEnd"/>
       <w:r>
-        <w:t>mutex6);</w:t>
-      </w:r>
-    </w:p>
-    <w:p>
-      <w:pPr>
-        <w:spacing w:after="0" w:line="240" w:lineRule="auto"/>
-        <w:contextualSpacing/>
-      </w:pPr>
-      <w:r>
-        <w:tab/>
-      </w:r>
-      <w:proofErr w:type="gramStart"/>
-      <w:r>
-        <w:t>Enqueue4(</w:t>
-      </w:r>
-      <w:proofErr w:type="spellStart"/>
-      <w:proofErr w:type="gramEnd"/>
-      <w:r>
-        <w:t>ticketnr</w:t>
+        <w:t>mutex3);</w:t>
+      </w:r>
+    </w:p>
+    <w:p>
+      <w:pPr>
+        <w:spacing w:after="0" w:line="240" w:lineRule="auto"/>
+        <w:contextualSpacing/>
+      </w:pPr>
+      <w:r>
+        <w:tab/>
+      </w:r>
+      <w:r>
+        <w:tab/>
+      </w:r>
+      <w:proofErr w:type="spellStart"/>
+      <w:r>
+        <w:t>Ticket_count</w:t>
+      </w:r>
+      <w:proofErr w:type="spellEnd"/>
+      <w:r>
+        <w:t>++;</w:t>
+      </w:r>
+    </w:p>
+    <w:p>
+      <w:pPr>
+        <w:spacing w:after="0" w:line="240" w:lineRule="auto"/>
+        <w:contextualSpacing/>
+      </w:pPr>
+      <w:r>
+        <w:tab/>
+      </w:r>
+      <w:r>
+        <w:tab/>
+      </w:r>
+      <w:proofErr w:type="spellStart"/>
+      <w:r>
+        <w:t>Desk_cust_ticket</w:t>
+      </w:r>
+      <w:r>
+        <w:t>w</w:t>
+      </w:r>
+      <w:proofErr w:type="spellEnd"/>
+      <w:r>
+        <w:t xml:space="preserve"> = </w:t>
+      </w:r>
+      <w:proofErr w:type="spellStart"/>
+      <w:r>
+        <w:t>ticket_count</w:t>
+      </w:r>
+      <w:proofErr w:type="spellEnd"/>
+      <w:r>
+        <w:t>;</w:t>
+      </w:r>
+    </w:p>
+    <w:p>
+      <w:pPr>
+        <w:spacing w:after="0" w:line="240" w:lineRule="auto"/>
+        <w:contextualSpacing/>
+      </w:pPr>
+      <w:r>
+        <w:tab/>
+      </w:r>
+      <w:r>
+        <w:tab/>
+      </w:r>
+      <w:proofErr w:type="gramStart"/>
+      <w:r>
+        <w:t>Signal(</w:t>
+      </w:r>
+      <w:proofErr w:type="gramEnd"/>
+      <w:r>
+        <w:t>mutex3);</w:t>
+      </w:r>
+    </w:p>
+    <w:p>
+      <w:pPr>
+        <w:spacing w:after="0" w:line="240" w:lineRule="auto"/>
+        <w:contextualSpacing/>
+      </w:pPr>
+      <w:r>
+        <w:tab/>
+      </w:r>
+      <w:r>
+        <w:tab/>
+      </w:r>
+      <w:proofErr w:type="gramStart"/>
+      <w:r>
+        <w:t>Signal(</w:t>
+      </w:r>
+      <w:proofErr w:type="spellStart"/>
+      <w:proofErr w:type="gramEnd"/>
+      <w:r>
+        <w:t>desk_finished</w:t>
       </w:r>
       <w:proofErr w:type="spellEnd"/>
       <w:r>
@@ -564,685 +1254,16 @@
       <w:r>
         <w:tab/>
       </w:r>
+      <w:r>
+        <w:tab/>
+      </w:r>
       <w:proofErr w:type="gramStart"/>
       <w:r>
         <w:t>Signal(</w:t>
       </w:r>
-      <w:proofErr w:type="spellStart"/>
-      <w:proofErr w:type="gramEnd"/>
-      <w:r>
-        <w:t>waiting_room</w:t>
-      </w:r>
-      <w:proofErr w:type="spellEnd"/>
-      <w:r>
-        <w:t>);</w:t>
-      </w:r>
-    </w:p>
-    <w:p>
-      <w:pPr>
-        <w:spacing w:after="0" w:line="240" w:lineRule="auto"/>
-        <w:contextualSpacing/>
-      </w:pPr>
-      <w:r>
-        <w:tab/>
-      </w:r>
-      <w:proofErr w:type="gramStart"/>
-      <w:r>
-        <w:t>Signal(</w:t>
-      </w:r>
-      <w:proofErr w:type="gramEnd"/>
-      <w:r>
-        <w:t>mutex6);</w:t>
-      </w:r>
-    </w:p>
-    <w:p>
-      <w:pPr>
-        <w:spacing w:after="0" w:line="240" w:lineRule="auto"/>
-        <w:contextualSpacing/>
-      </w:pPr>
-      <w:r>
-        <w:tab/>
-      </w:r>
-      <w:proofErr w:type="spellStart"/>
-      <w:r>
-        <w:t>Enter_</w:t>
-      </w:r>
-      <w:r>
-        <w:t>waiting_</w:t>
-      </w:r>
-      <w:proofErr w:type="gramStart"/>
-      <w:r>
-        <w:t>room</w:t>
-      </w:r>
-      <w:proofErr w:type="spellEnd"/>
-      <w:r>
-        <w:t>(</w:t>
-      </w:r>
-      <w:proofErr w:type="gramEnd"/>
-      <w:r>
-        <w:t>)</w:t>
-      </w:r>
-      <w:r>
-        <w:t>;</w:t>
-      </w:r>
-    </w:p>
-    <w:p>
-      <w:pPr>
-        <w:spacing w:after="0" w:line="240" w:lineRule="auto"/>
-        <w:contextualSpacing/>
-      </w:pPr>
-      <w:r>
-        <w:tab/>
-      </w:r>
-      <w:proofErr w:type="gramStart"/>
-      <w:r>
-        <w:t>Wait(</w:t>
-      </w:r>
-      <w:proofErr w:type="gramEnd"/>
-      <w:r>
-        <w:t>announcer</w:t>
-      </w:r>
-      <w:r>
-        <w:t>[</w:t>
-      </w:r>
-      <w:proofErr w:type="spellStart"/>
-      <w:r>
-        <w:t>ticke</w:t>
-      </w:r>
-      <w:r>
-        <w:t>tnr</w:t>
-      </w:r>
-      <w:proofErr w:type="spellEnd"/>
-      <w:r>
-        <w:t>]</w:t>
-      </w:r>
-      <w:r>
-        <w:t>);</w:t>
-      </w:r>
-    </w:p>
-    <w:p>
-      <w:pPr>
-        <w:spacing w:after="0" w:line="240" w:lineRule="auto"/>
-        <w:contextualSpacing/>
-      </w:pPr>
-      <w:r>
-        <w:tab/>
-      </w:r>
-      <w:proofErr w:type="spellStart"/>
-      <w:r>
-        <w:t>Enter_agent_</w:t>
-      </w:r>
-      <w:proofErr w:type="gramStart"/>
-      <w:r>
-        <w:t>line</w:t>
-      </w:r>
-      <w:proofErr w:type="spellEnd"/>
-      <w:r>
-        <w:t>(</w:t>
-      </w:r>
-      <w:proofErr w:type="gramEnd"/>
-      <w:r>
-        <w:t>);</w:t>
-      </w:r>
-    </w:p>
-    <w:p>
-      <w:pPr>
-        <w:spacing w:after="0" w:line="240" w:lineRule="auto"/>
-        <w:contextualSpacing/>
-      </w:pPr>
-    </w:p>
-    <w:p>
-      <w:pPr>
-        <w:spacing w:after="0" w:line="240" w:lineRule="auto"/>
-        <w:contextualSpacing/>
-      </w:pPr>
-      <w:r>
-        <w:tab/>
-      </w:r>
-    </w:p>
-    <w:p>
-      <w:pPr>
-        <w:spacing w:after="0" w:line="240" w:lineRule="auto"/>
-        <w:contextualSpacing/>
-      </w:pPr>
-      <w:r>
-        <w:tab/>
-      </w:r>
-      <w:proofErr w:type="gramStart"/>
-      <w:r>
-        <w:t>Wait(</w:t>
-      </w:r>
-      <w:proofErr w:type="gramEnd"/>
-      <w:r>
-        <w:t>agent);</w:t>
-      </w:r>
-    </w:p>
-    <w:p>
-      <w:pPr>
-        <w:spacing w:after="0" w:line="240" w:lineRule="auto"/>
-        <w:contextualSpacing/>
-      </w:pPr>
-      <w:r>
-        <w:tab/>
-      </w:r>
-      <w:proofErr w:type="gramStart"/>
-      <w:r>
-        <w:t>Signal(</w:t>
-      </w:r>
-      <w:proofErr w:type="spellStart"/>
-      <w:proofErr w:type="gramEnd"/>
-      <w:r>
-        <w:t>agent_line</w:t>
-      </w:r>
-      <w:proofErr w:type="spellEnd"/>
-      <w:r>
-        <w:t>);</w:t>
-      </w:r>
-    </w:p>
-    <w:p>
-      <w:pPr>
-        <w:spacing w:after="0" w:line="240" w:lineRule="auto"/>
-        <w:contextualSpacing/>
-      </w:pPr>
-      <w:r>
-        <w:tab/>
-      </w:r>
-      <w:proofErr w:type="gramStart"/>
-      <w:r>
-        <w:t>Wait(</w:t>
-      </w:r>
-      <w:proofErr w:type="gramEnd"/>
-      <w:r>
-        <w:t>mutex5);</w:t>
-      </w:r>
-    </w:p>
-    <w:p>
-      <w:pPr>
-        <w:spacing w:after="0" w:line="240" w:lineRule="auto"/>
-        <w:ind w:firstLine="720"/>
-        <w:contextualSpacing/>
-      </w:pPr>
-      <w:proofErr w:type="gramStart"/>
-      <w:r>
-        <w:t>Dequeue3(</w:t>
-      </w:r>
-      <w:proofErr w:type="spellStart"/>
-      <w:proofErr w:type="gramEnd"/>
-      <w:r>
-        <w:t>agent_id</w:t>
-      </w:r>
-      <w:proofErr w:type="spellEnd"/>
-      <w:r>
-        <w:t>);</w:t>
-      </w:r>
-    </w:p>
-    <w:p>
-      <w:pPr>
-        <w:spacing w:after="0" w:line="240" w:lineRule="auto"/>
-        <w:ind w:firstLine="720"/>
-        <w:contextualSpacing/>
-      </w:pPr>
-      <w:proofErr w:type="gramStart"/>
-      <w:r>
-        <w:t>Signal(</w:t>
-      </w:r>
-      <w:proofErr w:type="gramEnd"/>
-      <w:r>
-        <w:t>mutex5);</w:t>
-      </w:r>
-    </w:p>
-    <w:p>
-      <w:pPr>
-        <w:spacing w:after="0" w:line="240" w:lineRule="auto"/>
-        <w:contextualSpacing/>
-      </w:pPr>
-      <w:r>
-        <w:tab/>
-      </w:r>
-      <w:proofErr w:type="gramStart"/>
-      <w:r>
-        <w:t>Wait(</w:t>
-      </w:r>
-      <w:proofErr w:type="gramEnd"/>
-      <w:r>
-        <w:t>mutex4);</w:t>
-      </w:r>
-    </w:p>
-    <w:p>
-      <w:pPr>
-        <w:spacing w:after="0" w:line="240" w:lineRule="auto"/>
-        <w:contextualSpacing/>
-      </w:pPr>
-      <w:r>
-        <w:tab/>
-      </w:r>
-      <w:proofErr w:type="gramStart"/>
-      <w:r>
-        <w:t>Enqueue2(</w:t>
-      </w:r>
-      <w:proofErr w:type="spellStart"/>
-      <w:proofErr w:type="gramEnd"/>
-      <w:r>
-        <w:t>custnr</w:t>
-      </w:r>
-      <w:proofErr w:type="spellEnd"/>
-      <w:r>
-        <w:t>);</w:t>
-      </w:r>
-    </w:p>
-    <w:p>
-      <w:pPr>
-        <w:spacing w:after="0" w:line="240" w:lineRule="auto"/>
-        <w:contextualSpacing/>
-      </w:pPr>
-      <w:r>
-        <w:tab/>
-      </w:r>
-      <w:proofErr w:type="gramStart"/>
-      <w:r>
-        <w:t>Signal(</w:t>
-      </w:r>
-      <w:proofErr w:type="spellStart"/>
-      <w:proofErr w:type="gramEnd"/>
-      <w:r>
-        <w:t>agent_cust_ready</w:t>
-      </w:r>
-      <w:proofErr w:type="spellEnd"/>
-      <w:r>
-        <w:t>[</w:t>
-      </w:r>
-      <w:proofErr w:type="spellStart"/>
-      <w:r>
-        <w:t>agent_id</w:t>
-      </w:r>
-      <w:proofErr w:type="spellEnd"/>
-      <w:r>
-        <w:t>]</w:t>
-      </w:r>
-      <w:r>
-        <w:t>);</w:t>
-      </w:r>
-    </w:p>
-    <w:p>
-      <w:pPr>
-        <w:spacing w:after="0" w:line="240" w:lineRule="auto"/>
-        <w:contextualSpacing/>
-      </w:pPr>
-      <w:r>
-        <w:tab/>
-      </w:r>
-      <w:proofErr w:type="gramStart"/>
-      <w:r>
-        <w:t>Signal(</w:t>
-      </w:r>
-      <w:proofErr w:type="gramEnd"/>
-      <w:r>
-        <w:t>mutex4);</w:t>
-      </w:r>
-    </w:p>
-    <w:p>
-      <w:pPr>
-        <w:spacing w:after="0" w:line="240" w:lineRule="auto"/>
-        <w:contextualSpacing/>
-      </w:pPr>
-      <w:r>
-        <w:tab/>
-      </w:r>
-      <w:proofErr w:type="gramStart"/>
-      <w:r>
-        <w:t>Signal(</w:t>
-      </w:r>
-      <w:proofErr w:type="gramEnd"/>
-      <w:r>
-        <w:t>exam[</w:t>
-      </w:r>
-      <w:proofErr w:type="spellStart"/>
-      <w:r>
-        <w:t>custnr</w:t>
-      </w:r>
-      <w:proofErr w:type="spellEnd"/>
-      <w:r>
-        <w:t>]);</w:t>
-      </w:r>
-    </w:p>
-    <w:p>
-      <w:pPr>
-        <w:spacing w:after="0" w:line="240" w:lineRule="auto"/>
-        <w:contextualSpacing/>
-      </w:pPr>
-      <w:r>
-        <w:tab/>
-      </w:r>
-      <w:proofErr w:type="gramStart"/>
-      <w:r>
-        <w:t>Wait(</w:t>
-      </w:r>
-      <w:proofErr w:type="gramEnd"/>
-      <w:r>
-        <w:t>finished[</w:t>
-      </w:r>
-      <w:proofErr w:type="spellStart"/>
-      <w:r>
-        <w:t>custnr</w:t>
-      </w:r>
-      <w:proofErr w:type="spellEnd"/>
-      <w:r>
-        <w:t>]);</w:t>
-      </w:r>
-    </w:p>
-    <w:p>
-      <w:pPr>
-        <w:spacing w:after="0" w:line="240" w:lineRule="auto"/>
-        <w:contextualSpacing/>
-      </w:pPr>
-      <w:r>
-        <w:tab/>
-      </w:r>
-      <w:proofErr w:type="gramStart"/>
-      <w:r>
-        <w:t>Exit(</w:t>
-      </w:r>
-      <w:proofErr w:type="gramEnd"/>
-      <w:r>
-        <w:t>);</w:t>
-      </w:r>
-    </w:p>
-    <w:p>
-      <w:pPr>
-        <w:spacing w:after="0" w:line="240" w:lineRule="auto"/>
-        <w:contextualSpacing/>
-      </w:pPr>
-      <w:r>
-        <w:t>}</w:t>
-      </w:r>
-    </w:p>
-    <w:p>
-      <w:pPr>
-        <w:spacing w:after="0" w:line="240" w:lineRule="auto"/>
-        <w:contextualSpacing/>
-      </w:pPr>
-    </w:p>
-    <w:p>
-      <w:pPr>
-        <w:spacing w:after="0" w:line="240" w:lineRule="auto"/>
-        <w:contextualSpacing/>
-      </w:pPr>
-      <w:r>
-        <w:lastRenderedPageBreak/>
-        <w:t xml:space="preserve">Void </w:t>
-      </w:r>
-      <w:proofErr w:type="spellStart"/>
-      <w:r>
-        <w:t>information_</w:t>
-      </w:r>
-      <w:proofErr w:type="gramStart"/>
-      <w:r>
-        <w:t>desk</w:t>
-      </w:r>
-      <w:proofErr w:type="spellEnd"/>
-      <w:r>
-        <w:t>(</w:t>
-      </w:r>
-      <w:proofErr w:type="gramEnd"/>
-      <w:r>
-        <w:t>) {</w:t>
-      </w:r>
-    </w:p>
-    <w:p>
-      <w:pPr>
-        <w:spacing w:after="0" w:line="240" w:lineRule="auto"/>
-        <w:contextualSpacing/>
-      </w:pPr>
-      <w:r>
-        <w:tab/>
-      </w:r>
-      <w:proofErr w:type="spellStart"/>
-      <w:r>
-        <w:t>Int</w:t>
-      </w:r>
-      <w:proofErr w:type="spellEnd"/>
-      <w:r>
-        <w:t xml:space="preserve"> </w:t>
-      </w:r>
-      <w:proofErr w:type="spellStart"/>
-      <w:r>
-        <w:t>desk_cust</w:t>
-      </w:r>
-      <w:proofErr w:type="spellEnd"/>
-      <w:r>
-        <w:t>;</w:t>
-      </w:r>
-    </w:p>
-    <w:p>
-      <w:pPr>
-        <w:spacing w:after="0" w:line="240" w:lineRule="auto"/>
-        <w:contextualSpacing/>
-      </w:pPr>
-      <w:r>
-        <w:tab/>
-      </w:r>
-      <w:proofErr w:type="gramStart"/>
-      <w:r>
-        <w:t>While(</w:t>
-      </w:r>
-      <w:proofErr w:type="gramEnd"/>
-      <w:r>
-        <w:t>true) {</w:t>
-      </w:r>
-    </w:p>
-    <w:p>
-      <w:pPr>
-        <w:spacing w:after="0" w:line="240" w:lineRule="auto"/>
-        <w:contextualSpacing/>
-      </w:pPr>
-      <w:r>
-        <w:tab/>
-      </w:r>
-      <w:r>
-        <w:tab/>
-      </w:r>
-      <w:proofErr w:type="gramStart"/>
-      <w:r>
-        <w:t>Wait(</w:t>
-      </w:r>
-      <w:proofErr w:type="spellStart"/>
-      <w:proofErr w:type="gramEnd"/>
-      <w:r>
-        <w:t>desk_cust_ready</w:t>
-      </w:r>
-      <w:proofErr w:type="spellEnd"/>
-      <w:r>
-        <w:t>);</w:t>
-      </w:r>
-    </w:p>
-    <w:p>
-      <w:pPr>
-        <w:spacing w:after="0" w:line="240" w:lineRule="auto"/>
-        <w:contextualSpacing/>
-      </w:pPr>
-      <w:r>
-        <w:tab/>
-      </w:r>
-      <w:r>
-        <w:tab/>
-      </w:r>
-      <w:proofErr w:type="gramStart"/>
-      <w:r>
-        <w:t>Wait(</w:t>
-      </w:r>
-      <w:proofErr w:type="gramEnd"/>
-      <w:r>
-        <w:t>mutex2);</w:t>
-      </w:r>
-    </w:p>
-    <w:p>
-      <w:pPr>
-        <w:spacing w:after="0" w:line="240" w:lineRule="auto"/>
-        <w:contextualSpacing/>
-      </w:pPr>
-      <w:r>
-        <w:tab/>
-      </w:r>
-      <w:r>
-        <w:tab/>
-      </w:r>
-      <w:proofErr w:type="gramStart"/>
-      <w:r>
-        <w:t>D</w:t>
-      </w:r>
-      <w:r>
-        <w:t>equeue</w:t>
-      </w:r>
-      <w:r>
-        <w:t>1(</w:t>
-      </w:r>
-      <w:proofErr w:type="spellStart"/>
-      <w:proofErr w:type="gramEnd"/>
-      <w:r>
-        <w:t>desk_cust</w:t>
-      </w:r>
-      <w:proofErr w:type="spellEnd"/>
-      <w:r>
-        <w:t>);</w:t>
-      </w:r>
-    </w:p>
-    <w:p>
-      <w:pPr>
-        <w:spacing w:after="0" w:line="240" w:lineRule="auto"/>
-        <w:contextualSpacing/>
-      </w:pPr>
-      <w:r>
-        <w:tab/>
-      </w:r>
-      <w:r>
-        <w:tab/>
-      </w:r>
-      <w:proofErr w:type="gramStart"/>
-      <w:r>
-        <w:t>Signal(</w:t>
-      </w:r>
-      <w:proofErr w:type="gramEnd"/>
-      <w:r>
-        <w:t>mutex2);</w:t>
-      </w:r>
-    </w:p>
-    <w:p>
-      <w:pPr>
-        <w:spacing w:after="0" w:line="240" w:lineRule="auto"/>
-        <w:contextualSpacing/>
-      </w:pPr>
-      <w:r>
-        <w:tab/>
-      </w:r>
-      <w:r>
-        <w:tab/>
-      </w:r>
-      <w:proofErr w:type="gramStart"/>
-      <w:r>
-        <w:t>Wait(</w:t>
-      </w:r>
-      <w:proofErr w:type="gramEnd"/>
-      <w:r>
-        <w:t>mutex3);</w:t>
-      </w:r>
-    </w:p>
-    <w:p>
-      <w:pPr>
-        <w:spacing w:after="0" w:line="240" w:lineRule="auto"/>
-        <w:contextualSpacing/>
-      </w:pPr>
-      <w:r>
-        <w:tab/>
-      </w:r>
-      <w:r>
-        <w:tab/>
-      </w:r>
-      <w:proofErr w:type="spellStart"/>
-      <w:r>
-        <w:t>Ticket_count</w:t>
-      </w:r>
-      <w:proofErr w:type="spellEnd"/>
-      <w:r>
-        <w:t>++;</w:t>
-      </w:r>
-    </w:p>
-    <w:p>
-      <w:pPr>
-        <w:spacing w:after="0" w:line="240" w:lineRule="auto"/>
-        <w:contextualSpacing/>
-      </w:pPr>
-      <w:r>
-        <w:tab/>
-      </w:r>
-      <w:r>
-        <w:tab/>
-      </w:r>
-      <w:proofErr w:type="gramStart"/>
-      <w:r>
-        <w:t>Ticket</w:t>
-      </w:r>
-      <w:r>
-        <w:t>[</w:t>
-      </w:r>
-      <w:proofErr w:type="spellStart"/>
-      <w:proofErr w:type="gramEnd"/>
-      <w:r>
-        <w:t>desk_cust</w:t>
-      </w:r>
-      <w:proofErr w:type="spellEnd"/>
-      <w:r>
-        <w:t xml:space="preserve">] = </w:t>
-      </w:r>
-      <w:proofErr w:type="spellStart"/>
-      <w:r>
-        <w:t>ticket_count</w:t>
-      </w:r>
-      <w:proofErr w:type="spellEnd"/>
-      <w:r>
-        <w:t>;</w:t>
-      </w:r>
-    </w:p>
-    <w:p>
-      <w:pPr>
-        <w:spacing w:after="0" w:line="240" w:lineRule="auto"/>
-        <w:contextualSpacing/>
-      </w:pPr>
-      <w:r>
-        <w:tab/>
-      </w:r>
-      <w:r>
-        <w:tab/>
-      </w:r>
-      <w:proofErr w:type="gramStart"/>
-      <w:r>
-        <w:t>Signal(</w:t>
-      </w:r>
-      <w:proofErr w:type="gramEnd"/>
-      <w:r>
-        <w:t>mutex3);</w:t>
-      </w:r>
-    </w:p>
-    <w:p>
-      <w:pPr>
-        <w:spacing w:after="0" w:line="240" w:lineRule="auto"/>
-        <w:contextualSpacing/>
-      </w:pPr>
-      <w:r>
-        <w:tab/>
-      </w:r>
-      <w:r>
-        <w:tab/>
-      </w:r>
-      <w:proofErr w:type="gramStart"/>
-      <w:r>
-        <w:t>Signal(</w:t>
-      </w:r>
-      <w:proofErr w:type="gramEnd"/>
-      <w:r>
-        <w:t>desk</w:t>
-      </w:r>
-      <w:r>
-        <w:t>);</w:t>
+      <w:proofErr w:type="gramEnd"/>
+      <w:r>
+        <w:t>desk);</w:t>
       </w:r>
     </w:p>
     <w:p>

</xml_diff>